<commit_message>
Documento requisitos 4 y 6
</commit_message>
<xml_diff>
--- a/Docs/ISIS1225 - AnalisisReto-TEMPLATE.docx
+++ b/Docs/ISIS1225 - AnalisisReto-TEMPLATE.docx
@@ -40,43 +40,49 @@
     </w:p>
     <w:p>
       <w:pPr>
+        <w:pStyle w:val="Ttulo1"/>
         <w:jc w:val="right"/>
         <w:rPr>
           <w:rStyle w:val="nfasis"/>
-          <w:lang w:val="es-CO"/>
+          <w:rFonts w:asciiTheme="minorHAnsi" w:eastAsiaTheme="minorEastAsia" w:hAnsiTheme="minorHAnsi" w:cstheme="minorBidi"/>
+          <w:color w:val="auto"/>
+          <w:sz w:val="22"/>
+          <w:szCs w:val="22"/>
+          <w:lang w:val="es-419"/>
         </w:rPr>
       </w:pPr>
       <w:r>
         <w:rPr>
           <w:rStyle w:val="nfasis"/>
-          <w:lang w:val="es-CO"/>
-        </w:rPr>
-        <w:t>Estudiante 2, código 2, email 2</w:t>
+          <w:rFonts w:asciiTheme="minorHAnsi" w:eastAsiaTheme="minorEastAsia" w:hAnsiTheme="minorHAnsi" w:cstheme="minorBidi"/>
+          <w:color w:val="auto"/>
+          <w:sz w:val="22"/>
+          <w:szCs w:val="22"/>
+          <w:lang w:val="es-419"/>
+        </w:rPr>
+        <w:t>Juan Diego García, 202423575jd.garcia12@uniandes.edu.c</w:t>
+      </w:r>
+      <w:r>
+        <w:rPr>
+          <w:rStyle w:val="nfasis"/>
+          <w:rFonts w:asciiTheme="minorHAnsi" w:eastAsiaTheme="minorEastAsia" w:hAnsiTheme="minorHAnsi" w:cstheme="minorBidi"/>
+          <w:color w:val="auto"/>
+          <w:sz w:val="22"/>
+          <w:szCs w:val="22"/>
+          <w:lang w:val="es-419"/>
+        </w:rPr>
+        <w:t>o</w:t>
       </w:r>
     </w:p>
     <w:p>
       <w:pPr>
-        <w:jc w:val="right"/>
-        <w:rPr>
-          <w:rStyle w:val="nfasis"/>
+        <w:pStyle w:val="Ttulo1"/>
+        <w:rPr>
           <w:lang w:val="es-CO"/>
         </w:rPr>
       </w:pPr>
-      <w:r>
-        <w:rPr>
-          <w:rStyle w:val="nfasis"/>
-          <w:lang w:val="es-CO"/>
-        </w:rPr>
-        <w:t>Estudiante 3, código 3, email 3</w:t>
-      </w:r>
-    </w:p>
-    <w:p>
-      <w:pPr>
-        <w:pStyle w:val="Ttulo1"/>
-        <w:rPr>
-          <w:lang w:val="es-CO"/>
-        </w:rPr>
-      </w:pPr>
+      <w:bookmarkStart w:id="0" w:name="_GoBack"/>
+      <w:bookmarkEnd w:id="0"/>
       <w:r>
         <w:rPr>
           <w:rFonts w:ascii="Calibri" w:hAnsi="Calibri" w:cs="Calibri"/>
@@ -506,25 +512,6 @@
         <w:t>Análisis de complejidad</w:t>
       </w:r>
     </w:p>
-    <w:p>
-      <w:pPr>
-        <w:pStyle w:val="NormalWeb"/>
-        <w:spacing w:before="0" w:beforeAutospacing="0" w:after="160" w:afterAutospacing="0"/>
-        <w:rPr>
-          <w:lang w:val="es-CO"/>
-        </w:rPr>
-      </w:pPr>
-      <w:r>
-        <w:rPr>
-          <w:rFonts w:ascii="Calibri" w:hAnsi="Calibri" w:cs="Calibri"/>
-          <w:color w:val="000000"/>
-          <w:sz w:val="22"/>
-          <w:szCs w:val="22"/>
-          <w:lang w:val="es-CO"/>
-        </w:rPr>
-        <w:t>Análisis de complejidad de cada uno de los pasos del algoritmo</w:t>
-      </w:r>
-    </w:p>
     <w:tbl>
       <w:tblPr>
         <w:tblW w:w="0" w:type="auto"/>
@@ -1561,6 +1548,7 @@
       <w:r>
         <w:rPr>
           <w:rFonts w:ascii="Calibri" w:eastAsia="Times New Roman" w:hAnsi="Calibri" w:cs="Calibri"/>
+          <w:noProof/>
           <w:color w:val="000000"/>
           <w:lang w:val="es-CO" w:eastAsia="es-MX"/>
         </w:rPr>
@@ -1619,6 +1607,7 @@
       </w:r>
       <w:r>
         <w:rPr>
+          <w:noProof/>
           <w:lang w:val="es-CO"/>
         </w:rPr>
         <w:drawing>
@@ -2237,19 +2226,6 @@
         <w:t>Análisis de complejidad</w:t>
       </w:r>
     </w:p>
-    <w:p>
-      <w:pPr>
-        <w:rPr>
-          <w:lang w:val="es-419"/>
-        </w:rPr>
-      </w:pPr>
-      <w:r>
-        <w:rPr>
-          <w:lang w:val="es-419"/>
-        </w:rPr>
-        <w:t>Análisis de complejidad de cada uno de los pasos del algoritmo</w:t>
-      </w:r>
-    </w:p>
     <w:tbl>
       <w:tblPr>
         <w:tblW w:w="9351" w:type="dxa"/>
@@ -2776,7 +2752,6 @@
                 <w:color w:val="000000"/>
                 <w:lang w:val="es-MX" w:eastAsia="es-MX"/>
               </w:rPr>
-              <w:lastRenderedPageBreak/>
               <w:t xml:space="preserve">Ordenamiento </w:t>
             </w:r>
             <w:r>
@@ -2884,6 +2859,7 @@
                 <w:color w:val="000000"/>
                 <w:lang w:val="es-MX" w:eastAsia="es-MX"/>
               </w:rPr>
+              <w:lastRenderedPageBreak/>
               <w:t xml:space="preserve">Búsqueda coincidencias </w:t>
             </w:r>
             <w:r>
@@ -3877,6 +3853,7 @@
       </w:pPr>
       <w:r>
         <w:rPr>
+          <w:noProof/>
           <w:lang w:val="es-419"/>
         </w:rPr>
         <w:drawing>
@@ -3944,6 +3921,7 @@
       </w:pPr>
       <w:r>
         <w:rPr>
+          <w:noProof/>
           <w:lang w:val="es-419"/>
         </w:rPr>
         <w:drawing>
@@ -3998,38 +3976,12 @@
           <w:bCs/>
           <w:lang w:val="es-419"/>
         </w:rPr>
+        <w:lastRenderedPageBreak/>
         <w:t>Análisis</w:t>
       </w:r>
     </w:p>
     <w:p>
       <w:pPr>
-        <w:rPr>
-          <w:lang w:val="es-419"/>
-        </w:rPr>
-      </w:pPr>
-      <w:r>
-        <w:rPr>
-          <w:lang w:val="es-419"/>
-        </w:rPr>
-        <w:t xml:space="preserve">Análisis de resultados de la implementación, tener cuenta las pruebas realizadas y el </w:t>
-      </w:r>
-      <w:proofErr w:type="spellStart"/>
-      <w:r>
-        <w:rPr>
-          <w:lang w:val="es-419"/>
-        </w:rPr>
-        <w:t>analisis</w:t>
-      </w:r>
-      <w:proofErr w:type="spellEnd"/>
-      <w:r>
-        <w:rPr>
-          <w:lang w:val="es-419"/>
-        </w:rPr>
-        <w:t xml:space="preserve"> de complejidad.</w:t>
-      </w:r>
-    </w:p>
-    <w:p>
-      <w:pPr>
         <w:pStyle w:val="Ttulo1"/>
         <w:rPr>
           <w:b/>
@@ -4043,7 +3995,6 @@
           <w:bCs/>
           <w:lang w:val="es-419"/>
         </w:rPr>
-        <w:lastRenderedPageBreak/>
         <w:t>Requerimiento &lt;&lt;</w:t>
       </w:r>
       <w:r>
@@ -4539,11 +4490,25 @@
               </w:rPr>
               <w:t>O(</w:t>
             </w:r>
+            <w:proofErr w:type="spellStart"/>
             <w:r>
               <w:rPr>
                 <w:lang w:val="es-419"/>
               </w:rPr>
               <w:t>n</w:t>
+            </w:r>
+            <w:r>
+              <w:rPr>
+                <w:lang w:val="es-419"/>
+              </w:rPr>
+              <w:t>log</w:t>
+            </w:r>
+            <w:proofErr w:type="spellEnd"/>
+            <w:r>
+              <w:rPr>
+                <w:lang w:val="es-419"/>
+              </w:rPr>
+              <w:t>(n)</w:t>
             </w:r>
             <w:r>
               <w:rPr>
@@ -4569,6 +4534,7 @@
               <w:rPr>
                 <w:lang w:val="es-419"/>
               </w:rPr>
+              <w:lastRenderedPageBreak/>
               <w:t>Se recorre el catálogo para cada año valido</w:t>
             </w:r>
           </w:p>
@@ -4587,7 +4553,19 @@
               <w:rPr>
                 <w:lang w:val="es-419"/>
               </w:rPr>
-              <w:t>O(n)</w:t>
+              <w:t>O(n</w:t>
+            </w:r>
+            <w:r>
+              <w:rPr>
+                <w:lang w:val="es-419"/>
+              </w:rPr>
+              <w:t>**2</w:t>
+            </w:r>
+            <w:r>
+              <w:rPr>
+                <w:lang w:val="es-419"/>
+              </w:rPr>
+              <w:t>)</w:t>
             </w:r>
           </w:p>
         </w:tc>
@@ -4713,7 +4691,6 @@
               <w:rPr>
                 <w:lang w:val="es-419"/>
               </w:rPr>
-              <w:lastRenderedPageBreak/>
               <w:t>Se acorta la lista si es necesario</w:t>
             </w:r>
           </w:p>
@@ -4828,7 +4805,19 @@
               <w:rPr>
                 <w:lang w:val="es-419"/>
               </w:rPr>
-              <w:t>O(n)</w:t>
+              <w:t>O(n</w:t>
+            </w:r>
+            <w:r>
+              <w:rPr>
+                <w:lang w:val="es-419"/>
+              </w:rPr>
+              <w:t>**2</w:t>
+            </w:r>
+            <w:r>
+              <w:rPr>
+                <w:lang w:val="es-419"/>
+              </w:rPr>
+              <w:t>)</w:t>
             </w:r>
           </w:p>
         </w:tc>
@@ -5254,19 +5243,6 @@
           <w:lang w:val="es-419"/>
         </w:rPr>
         <w:t>Tablas de datos</w:t>
-      </w:r>
-    </w:p>
-    <w:p>
-      <w:pPr>
-        <w:rPr>
-          <w:lang w:val="es-419"/>
-        </w:rPr>
-      </w:pPr>
-      <w:r>
-        <w:rPr>
-          <w:lang w:val="es-419"/>
-        </w:rPr>
-        <w:t>Las tablas con la recopilación de datos de las pruebas.</w:t>
       </w:r>
     </w:p>
     <w:p>
@@ -5332,6 +5308,7 @@
           <w:bCs/>
           <w:lang w:val="es-419"/>
         </w:rPr>
+        <w:lastRenderedPageBreak/>
         <w:t>Graficas</w:t>
       </w:r>
     </w:p>
@@ -5344,24 +5321,9 @@
       </w:pPr>
       <w:r>
         <w:rPr>
-          <w:lang w:val="es-419"/>
-        </w:rPr>
-        <w:t>Las gráficas con la representación de las pruebas realizadas.</w:t>
-      </w:r>
-    </w:p>
-    <w:p>
-      <w:pPr>
-        <w:pStyle w:val="Sinespaciado"/>
-        <w:rPr>
-          <w:lang w:val="es-419"/>
-        </w:rPr>
-      </w:pPr>
-      <w:r>
-        <w:rPr>
           <w:noProof/>
           <w:lang w:val="es-419"/>
         </w:rPr>
-        <w:lastRenderedPageBreak/>
         <w:drawing>
           <wp:inline distT="0" distB="0" distL="0" distR="0" wp14:anchorId="52C6D7C3" wp14:editId="034F33C4">
             <wp:extent cx="5943600" cy="4292600"/>
@@ -5427,19 +5389,7 @@
         <w:rPr>
           <w:lang w:val="es-419"/>
         </w:rPr>
-        <w:t xml:space="preserve">Análisis de resultados de la implementación, tener cuenta las pruebas realizadas y el </w:t>
-      </w:r>
-      <w:r>
-        <w:rPr>
-          <w:lang w:val="es-419"/>
-        </w:rPr>
-        <w:t>análisis</w:t>
-      </w:r>
-      <w:r>
-        <w:rPr>
-          <w:lang w:val="es-419"/>
-        </w:rPr>
-        <w:t xml:space="preserve"> de complejidad.</w:t>
+        <w:t>La grafica es coherente con el análisis ya que la relación entre el tamaño de la muestra y el tiempo de ejecución demuestra un comportamiento cuadrático. Esto se debe a que en la implementación del código hay un ciclo dentro de otro a la hora de seleccionar elementos validos ordenados.</w:t>
       </w:r>
     </w:p>
     <w:p>
@@ -5745,19 +5695,6 @@
         <w:t>Análisis de complejidad</w:t>
       </w:r>
     </w:p>
-    <w:p>
-      <w:pPr>
-        <w:rPr>
-          <w:lang w:val="es-419"/>
-        </w:rPr>
-      </w:pPr>
-      <w:r>
-        <w:rPr>
-          <w:lang w:val="es-419"/>
-        </w:rPr>
-        <w:t>Análisis de complejidad de cada uno de los pasos del algoritmo</w:t>
-      </w:r>
-    </w:p>
     <w:tbl>
       <w:tblPr>
         <w:tblStyle w:val="Tablaconcuadrcula"/>
@@ -5984,7 +5921,6 @@
               <w:rPr>
                 <w:lang w:val="es-419"/>
               </w:rPr>
-              <w:lastRenderedPageBreak/>
               <w:t>Se organiza la lista</w:t>
             </w:r>
           </w:p>
@@ -6003,7 +5939,33 @@
               <w:rPr>
                 <w:lang w:val="es-419"/>
               </w:rPr>
-              <w:t>O(n)</w:t>
+              <w:t>O(</w:t>
+            </w:r>
+            <w:proofErr w:type="spellStart"/>
+            <w:r>
+              <w:rPr>
+                <w:lang w:val="es-419"/>
+              </w:rPr>
+              <w:t>n</w:t>
+            </w:r>
+            <w:r>
+              <w:rPr>
+                <w:lang w:val="es-419"/>
+              </w:rPr>
+              <w:t>log</w:t>
+            </w:r>
+            <w:proofErr w:type="spellEnd"/>
+            <w:r>
+              <w:rPr>
+                <w:lang w:val="es-419"/>
+              </w:rPr>
+              <w:t>(n</w:t>
+            </w:r>
+            <w:r>
+              <w:rPr>
+                <w:lang w:val="es-419"/>
+              </w:rPr>
+              <w:t>)</w:t>
             </w:r>
           </w:p>
         </w:tc>
@@ -6041,7 +6003,19 @@
               <w:rPr>
                 <w:lang w:val="es-419"/>
               </w:rPr>
-              <w:t>O(n)</w:t>
+              <w:t>O(n</w:t>
+            </w:r>
+            <w:r>
+              <w:rPr>
+                <w:lang w:val="es-419"/>
+              </w:rPr>
+              <w:t>**2</w:t>
+            </w:r>
+            <w:r>
+              <w:rPr>
+                <w:lang w:val="es-419"/>
+              </w:rPr>
+              <w:t>)</w:t>
             </w:r>
           </w:p>
         </w:tc>
@@ -6061,6 +6035,7 @@
               <w:rPr>
                 <w:lang w:val="es-419"/>
               </w:rPr>
+              <w:lastRenderedPageBreak/>
               <w:t>Se añaden los registros validos a una lista</w:t>
             </w:r>
           </w:p>
@@ -6687,19 +6662,6 @@
           <w:lang w:val="es-419"/>
         </w:rPr>
         <w:t>Tablas de datos</w:t>
-      </w:r>
-    </w:p>
-    <w:p>
-      <w:pPr>
-        <w:rPr>
-          <w:lang w:val="es-419"/>
-        </w:rPr>
-      </w:pPr>
-      <w:r>
-        <w:rPr>
-          <w:lang w:val="es-419"/>
-        </w:rPr>
-        <w:t>Las tablas con la recopilación de datos de las pruebas.</w:t>
       </w:r>
     </w:p>
     <w:p>
@@ -6772,6 +6734,7 @@
           <w:bCs/>
           <w:lang w:val="es-419"/>
         </w:rPr>
+        <w:lastRenderedPageBreak/>
         <w:t>Graficas</w:t>
       </w:r>
     </w:p>
@@ -6784,24 +6747,9 @@
       </w:pPr>
       <w:r>
         <w:rPr>
-          <w:lang w:val="es-419"/>
-        </w:rPr>
-        <w:t>Las gráficas con la representación de las pruebas realizadas.</w:t>
-      </w:r>
-    </w:p>
-    <w:p>
-      <w:pPr>
-        <w:pStyle w:val="Sinespaciado"/>
-        <w:rPr>
-          <w:lang w:val="es-419"/>
-        </w:rPr>
-      </w:pPr>
-      <w:r>
-        <w:rPr>
           <w:noProof/>
           <w:lang w:val="es-419"/>
         </w:rPr>
-        <w:lastRenderedPageBreak/>
         <w:drawing>
           <wp:inline distT="0" distB="0" distL="0" distR="0" wp14:anchorId="18F25C90" wp14:editId="01AEAB46">
             <wp:extent cx="4053840" cy="2948129"/>
@@ -6867,21 +6815,7 @@
         <w:rPr>
           <w:lang w:val="es-419"/>
         </w:rPr>
-        <w:t xml:space="preserve">Análisis de resultados de la implementación, tener cuenta las pruebas realizadas y el </w:t>
-      </w:r>
-      <w:proofErr w:type="spellStart"/>
-      <w:r>
-        <w:rPr>
-          <w:lang w:val="es-419"/>
-        </w:rPr>
-        <w:t>analisis</w:t>
-      </w:r>
-      <w:proofErr w:type="spellEnd"/>
-      <w:r>
-        <w:rPr>
-          <w:lang w:val="es-419"/>
-        </w:rPr>
-        <w:t xml:space="preserve"> de complejidad.</w:t>
+        <w:t>La relación entre el tamaño de la muestra y el tiempo de ejecución muestra un comportamiento cuadrático, lo cual coincide con lo planteado en el análisis de complejidad. Esto tiene sentido gracias a que dentro de la función hay un ciclo dentro de otro, lo cual causa que el programa tenga que recorrer toda la lista en su completitud una cantidad de veces considerable.</w:t>
       </w:r>
     </w:p>
     <w:p>
@@ -6894,6 +6828,7 @@
           <w:rFonts w:ascii="Calibri" w:hAnsi="Calibri" w:cs="Calibri"/>
           <w:color w:val="1F3864"/>
         </w:rPr>
+        <w:lastRenderedPageBreak/>
         <w:t>Requerimiento</w:t>
       </w:r>
       <w:proofErr w:type="spellEnd"/>
@@ -6979,7 +6914,6 @@
           <w:rFonts w:ascii="Calibri" w:hAnsi="Calibri" w:cs="Calibri"/>
           <w:color w:val="2F5496"/>
         </w:rPr>
-        <w:lastRenderedPageBreak/>
         <w:t>Descripción</w:t>
       </w:r>
       <w:proofErr w:type="spellEnd"/>
@@ -7694,6 +7628,7 @@
                 <w:sz w:val="22"/>
                 <w:szCs w:val="22"/>
               </w:rPr>
+              <w:lastRenderedPageBreak/>
               <w:t xml:space="preserve">Asignación </w:t>
             </w:r>
             <w:proofErr w:type="spellStart"/>
@@ -9097,7 +9032,6 @@
         <w:rPr>
           <w:lang w:val="es-CO"/>
         </w:rPr>
-        <w:lastRenderedPageBreak/>
         <w:t>Procesador: Ryzen 7 7730U</w:t>
       </w:r>
     </w:p>
@@ -9365,8 +9299,6 @@
               </w:rPr>
               <w:t>746,48</w:t>
             </w:r>
-            <w:bookmarkStart w:id="0" w:name="_GoBack"/>
-            <w:bookmarkEnd w:id="0"/>
           </w:p>
         </w:tc>
       </w:tr>
@@ -9454,6 +9386,7 @@
       </w:pPr>
       <w:r>
         <w:rPr>
+          <w:noProof/>
           <w:lang w:val="es-CO"/>
         </w:rPr>
         <w:drawing>
@@ -9503,6 +9436,7 @@
           <w:rFonts w:ascii="Calibri" w:hAnsi="Calibri" w:cs="Calibri"/>
           <w:color w:val="2F5496"/>
         </w:rPr>
+        <w:lastRenderedPageBreak/>
         <w:t>Gráficas</w:t>
       </w:r>
       <w:proofErr w:type="spellEnd"/>
@@ -9511,6 +9445,7 @@
       <w:r>
         <w:rPr>
           <w:rFonts w:ascii="Calibri" w:eastAsia="Times New Roman" w:hAnsi="Calibri" w:cs="Calibri"/>
+          <w:noProof/>
           <w:color w:val="000000"/>
           <w:lang w:val="es-MX" w:eastAsia="es-MX"/>
         </w:rPr>
@@ -9561,7 +9496,6 @@
           <w:rFonts w:ascii="Calibri" w:hAnsi="Calibri" w:cs="Calibri"/>
           <w:color w:val="2F5496"/>
         </w:rPr>
-        <w:lastRenderedPageBreak/>
         <w:t>Análisis</w:t>
       </w:r>
       <w:proofErr w:type="spellEnd"/>
@@ -13883,6 +13817,54 @@
 </file>
 
 <file path=customXml/item2.xml><?xml version="1.0" encoding="utf-8"?>
+<p:properties xmlns:p="http://schemas.microsoft.com/office/2006/metadata/properties" xmlns:xsi="http://www.w3.org/2001/XMLSchema-instance" xmlns:pc="http://schemas.microsoft.com/office/infopath/2007/PartnerControls">
+  <documentManagement>
+    <SharedWithUsers xmlns="85e30bcc-d76c-4413-8e4d-2dce22fb0743">
+      <UserInfo>
+        <DisplayName>Dario Ernesto Correal Torres</DisplayName>
+        <AccountId>15</AccountId>
+        <AccountType/>
+      </UserInfo>
+      <UserInfo>
+        <DisplayName>Carlos Andres Lozano Garzon</DisplayName>
+        <AccountId>13</AccountId>
+        <AccountType/>
+      </UserInfo>
+      <UserInfo>
+        <DisplayName>Mario  Fernando De la rosa Rosero</DisplayName>
+        <AccountId>16</AccountId>
+        <AccountType/>
+      </UserInfo>
+      <UserInfo>
+        <DisplayName>Arturo Henao Chaparro</DisplayName>
+        <AccountId>48</AccountId>
+        <AccountType/>
+      </UserInfo>
+      <UserInfo>
+        <DisplayName>Luis Esteban Florez Salamanca</DisplayName>
+        <AccountId>33</AccountId>
+        <AccountType/>
+      </UserInfo>
+      <UserInfo>
+        <DisplayName>Christian Camilo Aparicio Baquen</DisplayName>
+        <AccountId>50</AccountId>
+        <AccountType/>
+      </UserInfo>
+      <UserInfo>
+        <DisplayName>Ivan David Salazar Cardenas</DisplayName>
+        <AccountId>52</AccountId>
+        <AccountType/>
+      </UserInfo>
+    </SharedWithUsers>
+    <TaxCatchAll xmlns="85e30bcc-d76c-4413-8e4d-2dce22fb0743" xsi:nil="true"/>
+    <lcf76f155ced4ddcb4097134ff3c332f xmlns="164883f8-7691-4ecf-b54a-664c0d0edefe">
+      <Terms xmlns="http://schemas.microsoft.com/office/infopath/2007/PartnerControls"/>
+    </lcf76f155ced4ddcb4097134ff3c332f>
+  </documentManagement>
+</p:properties>
+</file>
+
+<file path=customXml/item3.xml><?xml version="1.0" encoding="utf-8"?>
 <ct:contentTypeSchema xmlns:ct="http://schemas.microsoft.com/office/2006/metadata/contentType" xmlns:ma="http://schemas.microsoft.com/office/2006/metadata/properties/metaAttributes" ct:_="" ma:_="" ma:contentTypeName="Documento" ma:contentTypeID="0x01010023858CF01A2EF24688B692775F4C60A4" ma:contentTypeVersion="15" ma:contentTypeDescription="Crear nuevo documento." ma:contentTypeScope="" ma:versionID="a4df9e4b793c0fa050084ef4feafa589">
   <xsd:schema xmlns:xsd="http://www.w3.org/2001/XMLSchema" xmlns:xs="http://www.w3.org/2001/XMLSchema" xmlns:p="http://schemas.microsoft.com/office/2006/metadata/properties" xmlns:ns2="164883f8-7691-4ecf-b54a-664c0d0edefe" xmlns:ns3="85e30bcc-d76c-4413-8e4d-2dce22fb0743" targetNamespace="http://schemas.microsoft.com/office/2006/metadata/properties" ma:root="true" ma:fieldsID="067b7080d2289f9ba15465beea7d18a8" ns2:_="" ns3:_="">
     <xsd:import namespace="164883f8-7691-4ecf-b54a-664c0d0edefe"/>
@@ -14119,54 +14101,6 @@
 </ct:contentTypeSchema>
 </file>
 
-<file path=customXml/item3.xml><?xml version="1.0" encoding="utf-8"?>
-<p:properties xmlns:p="http://schemas.microsoft.com/office/2006/metadata/properties" xmlns:xsi="http://www.w3.org/2001/XMLSchema-instance" xmlns:pc="http://schemas.microsoft.com/office/infopath/2007/PartnerControls">
-  <documentManagement>
-    <SharedWithUsers xmlns="85e30bcc-d76c-4413-8e4d-2dce22fb0743">
-      <UserInfo>
-        <DisplayName>Dario Ernesto Correal Torres</DisplayName>
-        <AccountId>15</AccountId>
-        <AccountType/>
-      </UserInfo>
-      <UserInfo>
-        <DisplayName>Carlos Andres Lozano Garzon</DisplayName>
-        <AccountId>13</AccountId>
-        <AccountType/>
-      </UserInfo>
-      <UserInfo>
-        <DisplayName>Mario  Fernando De la rosa Rosero</DisplayName>
-        <AccountId>16</AccountId>
-        <AccountType/>
-      </UserInfo>
-      <UserInfo>
-        <DisplayName>Arturo Henao Chaparro</DisplayName>
-        <AccountId>48</AccountId>
-        <AccountType/>
-      </UserInfo>
-      <UserInfo>
-        <DisplayName>Luis Esteban Florez Salamanca</DisplayName>
-        <AccountId>33</AccountId>
-        <AccountType/>
-      </UserInfo>
-      <UserInfo>
-        <DisplayName>Christian Camilo Aparicio Baquen</DisplayName>
-        <AccountId>50</AccountId>
-        <AccountType/>
-      </UserInfo>
-      <UserInfo>
-        <DisplayName>Ivan David Salazar Cardenas</DisplayName>
-        <AccountId>52</AccountId>
-        <AccountType/>
-      </UserInfo>
-    </SharedWithUsers>
-    <TaxCatchAll xmlns="85e30bcc-d76c-4413-8e4d-2dce22fb0743" xsi:nil="true"/>
-    <lcf76f155ced4ddcb4097134ff3c332f xmlns="164883f8-7691-4ecf-b54a-664c0d0edefe">
-      <Terms xmlns="http://schemas.microsoft.com/office/infopath/2007/PartnerControls"/>
-    </lcf76f155ced4ddcb4097134ff3c332f>
-  </documentManagement>
-</p:properties>
-</file>
-
 <file path=customXml/item4.xml><?xml version="1.0" encoding="utf-8"?>
 <b:Sources xmlns:b="http://schemas.openxmlformats.org/officeDocument/2006/bibliography" xmlns="http://schemas.openxmlformats.org/officeDocument/2006/bibliography" SelectedStyle="\APASixthEditionOfficeOnline.xsl" StyleName="APA" Version="6"/>
 </file>
@@ -14180,6 +14114,17 @@
 </file>
 
 <file path=customXml/itemProps2.xml><?xml version="1.0" encoding="utf-8"?>
+<ds:datastoreItem xmlns:ds="http://schemas.openxmlformats.org/officeDocument/2006/customXml" ds:itemID="{D3B4676A-CA48-4E6B-BABE-1535A7A288F6}">
+  <ds:schemaRefs>
+    <ds:schemaRef ds:uri="http://schemas.microsoft.com/office/2006/metadata/properties"/>
+    <ds:schemaRef ds:uri="http://schemas.microsoft.com/office/infopath/2007/PartnerControls"/>
+    <ds:schemaRef ds:uri="85e30bcc-d76c-4413-8e4d-2dce22fb0743"/>
+    <ds:schemaRef ds:uri="164883f8-7691-4ecf-b54a-664c0d0edefe"/>
+  </ds:schemaRefs>
+</ds:datastoreItem>
+</file>
+
+<file path=customXml/itemProps3.xml><?xml version="1.0" encoding="utf-8"?>
 <ds:datastoreItem xmlns:ds="http://schemas.openxmlformats.org/officeDocument/2006/customXml" ds:itemID="{62F3E371-4CEE-4871-A936-27DA1639FADD}">
   <ds:schemaRefs>
     <ds:schemaRef ds:uri="http://schemas.microsoft.com/office/2006/metadata/contentType"/>
@@ -14198,19 +14143,8 @@
 </ds:datastoreItem>
 </file>
 
-<file path=customXml/itemProps3.xml><?xml version="1.0" encoding="utf-8"?>
-<ds:datastoreItem xmlns:ds="http://schemas.openxmlformats.org/officeDocument/2006/customXml" ds:itemID="{D3B4676A-CA48-4E6B-BABE-1535A7A288F6}">
-  <ds:schemaRefs>
-    <ds:schemaRef ds:uri="http://schemas.microsoft.com/office/2006/metadata/properties"/>
-    <ds:schemaRef ds:uri="http://schemas.microsoft.com/office/infopath/2007/PartnerControls"/>
-    <ds:schemaRef ds:uri="85e30bcc-d76c-4413-8e4d-2dce22fb0743"/>
-    <ds:schemaRef ds:uri="164883f8-7691-4ecf-b54a-664c0d0edefe"/>
-  </ds:schemaRefs>
-</ds:datastoreItem>
-</file>
-
 <file path=customXml/itemProps4.xml><?xml version="1.0" encoding="utf-8"?>
-<ds:datastoreItem xmlns:ds="http://schemas.openxmlformats.org/officeDocument/2006/customXml" ds:itemID="{C602886A-8009-4EB3-B7A4-04C22E455A8E}">
+<ds:datastoreItem xmlns:ds="http://schemas.openxmlformats.org/officeDocument/2006/customXml" ds:itemID="{AA2524CC-32B2-4C01-9B4F-0E243BA74BD9}">
   <ds:schemaRefs>
     <ds:schemaRef ds:uri="http://schemas.openxmlformats.org/officeDocument/2006/bibliography"/>
   </ds:schemaRefs>

</xml_diff>